<commit_message>
updated project data details
</commit_message>
<xml_diff>
--- a/Final Project Summary FINDINGS.docx
+++ b/Final Project Summary FINDINGS.docx
@@ -99,7 +99,6 @@
         <w:t xml:space="preserve"> on where they can open, based on competition, location to foot </w:t>
       </w:r>
       <w:proofErr w:type="spellStart"/>
-      <w:proofErr w:type="gramStart"/>
       <w:r>
         <w:rPr>
           <w:rFonts w:ascii="Segoe UI" w:hAnsi="Segoe UI" w:cs="Segoe UI"/>
@@ -109,7 +108,6 @@
         <w:t>traffic,and</w:t>
       </w:r>
       <w:proofErr w:type="spellEnd"/>
-      <w:proofErr w:type="gramEnd"/>
       <w:r>
         <w:rPr>
           <w:rFonts w:ascii="Segoe UI" w:hAnsi="Segoe UI" w:cs="Segoe UI"/>
@@ -169,8 +167,40 @@
           <w:rFonts w:ascii="Segoe UI" w:hAnsi="Segoe UI" w:cs="Segoe UI"/>
           <w:sz w:val="21"/>
           <w:szCs w:val="21"/>
-        </w:rPr>
-        <w:t>a) 2016 population census Canada for population: </w:t>
+          <w:shd w:val="clear" w:color="auto" w:fill="FFFFFF"/>
+        </w:rPr>
+        <w:t>-- as this is a good indicator of local foot traffic</w:t>
+      </w:r>
+    </w:p>
+    <w:p>
+      <w:pPr>
+        <w:pStyle w:val="NormalWeb"/>
+        <w:shd w:val="clear" w:color="auto" w:fill="FFFFFF"/>
+        <w:spacing w:before="0" w:beforeAutospacing="0" w:after="240" w:afterAutospacing="0"/>
+        <w:ind w:left="720"/>
+        <w:rPr>
+          <w:rFonts w:ascii="Segoe UI" w:hAnsi="Segoe UI" w:cs="Segoe UI"/>
+          <w:sz w:val="21"/>
+          <w:szCs w:val="21"/>
+        </w:rPr>
+      </w:pPr>
+      <w:r>
+        <w:rPr>
+          <w:rFonts w:ascii="Segoe UI" w:hAnsi="Segoe UI" w:cs="Segoe UI"/>
+          <w:b/>
+          <w:bCs/>
+          <w:sz w:val="21"/>
+          <w:szCs w:val="21"/>
+        </w:rPr>
+        <w:t>a)</w:t>
+      </w:r>
+      <w:r>
+        <w:rPr>
+          <w:rFonts w:ascii="Segoe UI" w:hAnsi="Segoe UI" w:cs="Segoe UI"/>
+          <w:sz w:val="21"/>
+          <w:szCs w:val="21"/>
+        </w:rPr>
+        <w:t xml:space="preserve"> 2016 population census Canada for population: </w:t>
       </w:r>
       <w:hyperlink r:id="rId5" w:tgtFrame="_blank" w:history="1">
         <w:r>
@@ -199,10 +229,20 @@
       <w:r>
         <w:rPr>
           <w:rFonts w:ascii="Segoe UI" w:hAnsi="Segoe UI" w:cs="Segoe UI"/>
-          <w:sz w:val="21"/>
-          <w:szCs w:val="21"/>
-        </w:rPr>
-        <w:t>b) postal codes and their neighborhoods: </w:t>
+          <w:b/>
+          <w:bCs/>
+          <w:sz w:val="21"/>
+          <w:szCs w:val="21"/>
+        </w:rPr>
+        <w:t>b)</w:t>
+      </w:r>
+      <w:r>
+        <w:rPr>
+          <w:rFonts w:ascii="Segoe UI" w:hAnsi="Segoe UI" w:cs="Segoe UI"/>
+          <w:sz w:val="21"/>
+          <w:szCs w:val="21"/>
+        </w:rPr>
+        <w:t xml:space="preserve"> postal codes and their neighborhoods: </w:t>
       </w:r>
       <w:hyperlink r:id="rId6" w:tgtFrame="_blank" w:history="1">
         <w:r>
@@ -233,6 +273,50 @@
           <w:rFonts w:ascii="Segoe UI" w:hAnsi="Segoe UI" w:cs="Segoe UI"/>
           <w:sz w:val="21"/>
           <w:szCs w:val="21"/>
+          <w:shd w:val="clear" w:color="auto" w:fill="FFFFFF"/>
+        </w:rPr>
+        <w:t xml:space="preserve">-- as people may be more familiar with </w:t>
+      </w:r>
+      <w:proofErr w:type="spellStart"/>
+      <w:r>
+        <w:rPr>
+          <w:rFonts w:ascii="Segoe UI" w:hAnsi="Segoe UI" w:cs="Segoe UI"/>
+          <w:sz w:val="21"/>
+          <w:szCs w:val="21"/>
+          <w:shd w:val="clear" w:color="auto" w:fill="FFFFFF"/>
+        </w:rPr>
+        <w:t>Nieghborhoods</w:t>
+      </w:r>
+      <w:proofErr w:type="spellEnd"/>
+      <w:r>
+        <w:rPr>
+          <w:rFonts w:ascii="Segoe UI" w:hAnsi="Segoe UI" w:cs="Segoe UI"/>
+          <w:sz w:val="21"/>
+          <w:szCs w:val="21"/>
+          <w:shd w:val="clear" w:color="auto" w:fill="FFFFFF"/>
+        </w:rPr>
+        <w:t xml:space="preserve"> then with postal codes</w:t>
+      </w:r>
+    </w:p>
+    <w:p>
+      <w:pPr>
+        <w:pStyle w:val="NormalWeb"/>
+        <w:shd w:val="clear" w:color="auto" w:fill="FFFFFF"/>
+        <w:spacing w:before="0" w:beforeAutospacing="0" w:after="240" w:afterAutospacing="0"/>
+        <w:ind w:left="720"/>
+        <w:rPr>
+          <w:rFonts w:ascii="Segoe UI" w:hAnsi="Segoe UI" w:cs="Segoe UI"/>
+          <w:sz w:val="21"/>
+          <w:szCs w:val="21"/>
+        </w:rPr>
+      </w:pPr>
+      <w:r>
+        <w:rPr>
+          <w:rFonts w:ascii="Segoe UI" w:hAnsi="Segoe UI" w:cs="Segoe UI"/>
+          <w:b/>
+          <w:bCs/>
+          <w:sz w:val="21"/>
+          <w:szCs w:val="21"/>
         </w:rPr>
         <w:t xml:space="preserve">c) </w:t>
       </w:r>
@@ -253,6 +337,56 @@
           <w:szCs w:val="21"/>
         </w:rPr>
         <w:t xml:space="preserve"> data API (foursquare developer credentials required)</w:t>
+      </w:r>
+    </w:p>
+    <w:p>
+      <w:pPr>
+        <w:pStyle w:val="NormalWeb"/>
+        <w:shd w:val="clear" w:color="auto" w:fill="FFFFFF"/>
+        <w:spacing w:after="240"/>
+        <w:ind w:left="720"/>
+        <w:rPr>
+          <w:rFonts w:ascii="Segoe UI" w:hAnsi="Segoe UI" w:cs="Segoe UI"/>
+          <w:sz w:val="21"/>
+          <w:szCs w:val="21"/>
+        </w:rPr>
+      </w:pPr>
+      <w:r>
+        <w:rPr>
+          <w:rFonts w:ascii="Segoe UI" w:hAnsi="Segoe UI" w:cs="Segoe UI"/>
+          <w:sz w:val="21"/>
+          <w:szCs w:val="21"/>
+        </w:rPr>
+        <w:t xml:space="preserve">  -- We will be pulling in latitudes and longitudes of all venues within 500 metres (as this is an indication of foot traffic</w:t>
+      </w:r>
+      <w:r>
+        <w:rPr>
+          <w:rFonts w:ascii="Segoe UI" w:hAnsi="Segoe UI" w:cs="Segoe UI"/>
+          <w:sz w:val="21"/>
+          <w:szCs w:val="21"/>
+        </w:rPr>
+        <w:t>)</w:t>
+      </w:r>
+    </w:p>
+    <w:p>
+      <w:pPr>
+        <w:pStyle w:val="NormalWeb"/>
+        <w:shd w:val="clear" w:color="auto" w:fill="FFFFFF"/>
+        <w:spacing w:before="0" w:beforeAutospacing="0" w:after="240" w:afterAutospacing="0"/>
+        <w:ind w:left="720"/>
+        <w:rPr>
+          <w:rFonts w:ascii="Segoe UI" w:hAnsi="Segoe UI" w:cs="Segoe UI"/>
+          <w:sz w:val="21"/>
+          <w:szCs w:val="21"/>
+        </w:rPr>
+      </w:pPr>
+      <w:r>
+        <w:rPr>
+          <w:rFonts w:ascii="Segoe UI" w:hAnsi="Segoe UI" w:cs="Segoe UI"/>
+          <w:sz w:val="21"/>
+          <w:szCs w:val="21"/>
+        </w:rPr>
+        <w:t xml:space="preserve">  -- We will also pull in categories of these venues and find out how many of these venues are coffee shops and cafes to understand the competition in the area.</w:t>
       </w:r>
     </w:p>
     <w:p>
@@ -418,27 +552,7 @@
           <w:szCs w:val="21"/>
           <w:lang w:eastAsia="en-CA"/>
         </w:rPr>
-        <w:t xml:space="preserve">We then enriched the data with all venues within 500 metre </w:t>
-      </w:r>
-      <w:proofErr w:type="gramStart"/>
-      <w:r>
-        <w:rPr>
-          <w:rFonts w:ascii="Segoe UI" w:eastAsia="Times New Roman" w:hAnsi="Segoe UI" w:cs="Segoe UI"/>
-          <w:sz w:val="21"/>
-          <w:szCs w:val="21"/>
-          <w:lang w:eastAsia="en-CA"/>
-        </w:rPr>
-        <w:t>radius</w:t>
-      </w:r>
-      <w:proofErr w:type="gramEnd"/>
-      <w:r>
-        <w:rPr>
-          <w:rFonts w:ascii="Segoe UI" w:eastAsia="Times New Roman" w:hAnsi="Segoe UI" w:cs="Segoe UI"/>
-          <w:sz w:val="21"/>
-          <w:szCs w:val="21"/>
-          <w:lang w:eastAsia="en-CA"/>
-        </w:rPr>
-        <w:t xml:space="preserve"> of that postal code.</w:t>
+        <w:t>We then enriched the data with all venues within 500 metre radius of that postal code.</w:t>
       </w:r>
     </w:p>
     <w:p>
@@ -463,6 +577,7 @@
           <w:szCs w:val="21"/>
           <w:lang w:eastAsia="en-CA"/>
         </w:rPr>
+        <w:lastRenderedPageBreak/>
         <w:t xml:space="preserve">We also enriched our data by categorizing all Coffee </w:t>
       </w:r>
       <w:proofErr w:type="spellStart"/>
@@ -609,7 +724,6 @@
           <w:szCs w:val="48"/>
           <w:lang w:eastAsia="en-CA"/>
         </w:rPr>
-        <w:lastRenderedPageBreak/>
         <w:t>Findings</w:t>
       </w:r>
     </w:p>
@@ -787,6 +901,7 @@
         <w:rPr>
           <w:noProof/>
         </w:rPr>
+        <w:lastRenderedPageBreak/>
         <w:drawing>
           <wp:inline distT="0" distB="0" distL="0" distR="0" wp14:anchorId="178B5399" wp14:editId="30FA0950">
             <wp:extent cx="5943600" cy="3557905"/>
@@ -849,7 +964,6 @@
           <w:szCs w:val="48"/>
           <w:lang w:eastAsia="en-CA"/>
         </w:rPr>
-        <w:lastRenderedPageBreak/>
         <w:t xml:space="preserve">Recommendation </w:t>
       </w:r>
     </w:p>
@@ -901,27 +1015,7 @@
           <w:szCs w:val="21"/>
           <w:lang w:eastAsia="en-CA"/>
         </w:rPr>
-        <w:t xml:space="preserve"> as it is characterized by many venues and few </w:t>
-      </w:r>
-      <w:proofErr w:type="gramStart"/>
-      <w:r>
-        <w:rPr>
-          <w:rFonts w:ascii="Segoe UI" w:eastAsia="Times New Roman" w:hAnsi="Segoe UI" w:cs="Segoe UI"/>
-          <w:sz w:val="21"/>
-          <w:szCs w:val="21"/>
-          <w:lang w:eastAsia="en-CA"/>
-        </w:rPr>
-        <w:t>competition</w:t>
-      </w:r>
-      <w:proofErr w:type="gramEnd"/>
-      <w:r>
-        <w:rPr>
-          <w:rFonts w:ascii="Segoe UI" w:eastAsia="Times New Roman" w:hAnsi="Segoe UI" w:cs="Segoe UI"/>
-          <w:sz w:val="21"/>
-          <w:szCs w:val="21"/>
-          <w:lang w:eastAsia="en-CA"/>
-        </w:rPr>
-        <w:t xml:space="preserve">, and a high population which should bring a high number of foot traffic to the area.  </w:t>
+        <w:t xml:space="preserve"> as it is characterized by many venues and few competition, and a high population which should bring a high number of foot traffic to the area.  </w:t>
       </w:r>
     </w:p>
     <w:p>

</xml_diff>

<commit_message>
updated findings to include discussion section
</commit_message>
<xml_diff>
--- a/Final Project Summary FINDINGS.docx
+++ b/Final Project Summary FINDINGS.docx
@@ -80,16 +80,14 @@
         </w:rPr>
         <w:t xml:space="preserve"> Someone is looking to open a coffee shop in Toronto and needs a </w:t>
       </w:r>
-      <w:proofErr w:type="spellStart"/>
-      <w:r>
-        <w:rPr>
-          <w:rFonts w:ascii="Segoe UI" w:hAnsi="Segoe UI" w:cs="Segoe UI"/>
-          <w:sz w:val="21"/>
-          <w:szCs w:val="21"/>
-        </w:rPr>
-        <w:t>recomendation</w:t>
-      </w:r>
-      <w:proofErr w:type="spellEnd"/>
+      <w:r>
+        <w:rPr>
+          <w:rFonts w:ascii="Segoe UI" w:hAnsi="Segoe UI" w:cs="Segoe UI"/>
+          <w:sz w:val="21"/>
+          <w:szCs w:val="21"/>
+        </w:rPr>
+        <w:t>recommendation</w:t>
+      </w:r>
       <w:r>
         <w:rPr>
           <w:rFonts w:ascii="Segoe UI" w:hAnsi="Segoe UI" w:cs="Segoe UI"/>
@@ -98,16 +96,14 @@
         </w:rPr>
         <w:t xml:space="preserve"> on where they can open, based on competition, location to foot </w:t>
       </w:r>
-      <w:proofErr w:type="spellStart"/>
-      <w:r>
-        <w:rPr>
-          <w:rFonts w:ascii="Segoe UI" w:hAnsi="Segoe UI" w:cs="Segoe UI"/>
-          <w:sz w:val="21"/>
-          <w:szCs w:val="21"/>
-        </w:rPr>
-        <w:t>traffic,and</w:t>
-      </w:r>
-      <w:proofErr w:type="spellEnd"/>
+      <w:r>
+        <w:rPr>
+          <w:rFonts w:ascii="Segoe UI" w:hAnsi="Segoe UI" w:cs="Segoe UI"/>
+          <w:sz w:val="21"/>
+          <w:szCs w:val="21"/>
+        </w:rPr>
+        <w:t>traffic, and</w:t>
+      </w:r>
       <w:r>
         <w:rPr>
           <w:rFonts w:ascii="Segoe UI" w:hAnsi="Segoe UI" w:cs="Segoe UI"/>
@@ -115,6 +111,36 @@
           <w:szCs w:val="21"/>
         </w:rPr>
         <w:t xml:space="preserve"> population.</w:t>
+      </w:r>
+    </w:p>
+    <w:p>
+      <w:pPr>
+        <w:pStyle w:val="NormalWeb"/>
+        <w:shd w:val="clear" w:color="auto" w:fill="FFFFFF"/>
+        <w:spacing w:before="0" w:beforeAutospacing="0" w:after="240" w:afterAutospacing="0"/>
+        <w:ind w:left="720"/>
+        <w:rPr>
+          <w:rFonts w:ascii="Segoe UI" w:hAnsi="Segoe UI" w:cs="Segoe UI"/>
+          <w:sz w:val="21"/>
+          <w:szCs w:val="21"/>
+        </w:rPr>
+      </w:pPr>
+      <w:r>
+        <w:rPr>
+          <w:rStyle w:val="Strong"/>
+          <w:rFonts w:ascii="Segoe UI" w:hAnsi="Segoe UI" w:cs="Segoe UI"/>
+          <w:sz w:val="21"/>
+          <w:szCs w:val="21"/>
+        </w:rPr>
+        <w:t>Audience:</w:t>
+      </w:r>
+      <w:r>
+        <w:rPr>
+          <w:rFonts w:ascii="Segoe UI" w:hAnsi="Segoe UI" w:cs="Segoe UI"/>
+          <w:sz w:val="21"/>
+          <w:szCs w:val="21"/>
+        </w:rPr>
+        <w:t xml:space="preserve"> An entrepreneur looking to open a coffee shop in Toronto</w:t>
       </w:r>
     </w:p>
     <w:p>
@@ -275,27 +301,7 @@
           <w:szCs w:val="21"/>
           <w:shd w:val="clear" w:color="auto" w:fill="FFFFFF"/>
         </w:rPr>
-        <w:t xml:space="preserve">-- as people may be more familiar with </w:t>
-      </w:r>
-      <w:proofErr w:type="spellStart"/>
-      <w:r>
-        <w:rPr>
-          <w:rFonts w:ascii="Segoe UI" w:hAnsi="Segoe UI" w:cs="Segoe UI"/>
-          <w:sz w:val="21"/>
-          <w:szCs w:val="21"/>
-          <w:shd w:val="clear" w:color="auto" w:fill="FFFFFF"/>
-        </w:rPr>
-        <w:t>Nieghborhoods</w:t>
-      </w:r>
-      <w:proofErr w:type="spellEnd"/>
-      <w:r>
-        <w:rPr>
-          <w:rFonts w:ascii="Segoe UI" w:hAnsi="Segoe UI" w:cs="Segoe UI"/>
-          <w:sz w:val="21"/>
-          <w:szCs w:val="21"/>
-          <w:shd w:val="clear" w:color="auto" w:fill="FFFFFF"/>
-        </w:rPr>
-        <w:t xml:space="preserve"> then with postal codes</w:t>
+        <w:t>-- as people may be more familiar with Nieghborhoods then with postal codes</w:t>
       </w:r>
     </w:p>
     <w:p>
@@ -320,23 +326,13 @@
         </w:rPr>
         <w:t xml:space="preserve">c) </w:t>
       </w:r>
-      <w:proofErr w:type="spellStart"/>
-      <w:r>
-        <w:rPr>
-          <w:rFonts w:ascii="Segoe UI" w:hAnsi="Segoe UI" w:cs="Segoe UI"/>
-          <w:sz w:val="21"/>
-          <w:szCs w:val="21"/>
-        </w:rPr>
-        <w:t>foursqure</w:t>
-      </w:r>
-      <w:proofErr w:type="spellEnd"/>
-      <w:r>
-        <w:rPr>
-          <w:rFonts w:ascii="Segoe UI" w:hAnsi="Segoe UI" w:cs="Segoe UI"/>
-          <w:sz w:val="21"/>
-          <w:szCs w:val="21"/>
-        </w:rPr>
-        <w:t xml:space="preserve"> data API (foursquare developer credentials required)</w:t>
+      <w:r>
+        <w:rPr>
+          <w:rFonts w:ascii="Segoe UI" w:hAnsi="Segoe UI" w:cs="Segoe UI"/>
+          <w:sz w:val="21"/>
+          <w:szCs w:val="21"/>
+        </w:rPr>
+        <w:t>foursqure data API (foursquare developer credentials required)</w:t>
       </w:r>
     </w:p>
     <w:p>
@@ -527,6 +523,7 @@
           <w:szCs w:val="21"/>
           <w:lang w:eastAsia="en-CA"/>
         </w:rPr>
+        <w:lastRenderedPageBreak/>
         <w:t>We collected Data of Toronto Neighborhoods by postal code, and population by postal code.</w:t>
       </w:r>
     </w:p>
@@ -577,28 +574,7 @@
           <w:szCs w:val="21"/>
           <w:lang w:eastAsia="en-CA"/>
         </w:rPr>
-        <w:lastRenderedPageBreak/>
-        <w:t xml:space="preserve">We also enriched our data by categorizing all Coffee </w:t>
-      </w:r>
-      <w:proofErr w:type="spellStart"/>
-      <w:r>
-        <w:rPr>
-          <w:rFonts w:ascii="Segoe UI" w:eastAsia="Times New Roman" w:hAnsi="Segoe UI" w:cs="Segoe UI"/>
-          <w:sz w:val="21"/>
-          <w:szCs w:val="21"/>
-          <w:lang w:eastAsia="en-CA"/>
-        </w:rPr>
-        <w:t>shopes</w:t>
-      </w:r>
-      <w:proofErr w:type="spellEnd"/>
-      <w:r>
-        <w:rPr>
-          <w:rFonts w:ascii="Segoe UI" w:eastAsia="Times New Roman" w:hAnsi="Segoe UI" w:cs="Segoe UI"/>
-          <w:sz w:val="21"/>
-          <w:szCs w:val="21"/>
-          <w:lang w:eastAsia="en-CA"/>
-        </w:rPr>
-        <w:t xml:space="preserve"> within that zip code.</w:t>
+        <w:t>We also enriched our data by categorizing all Coffee shopes within that zip code.</w:t>
       </w:r>
     </w:p>
     <w:p>
@@ -623,47 +599,7 @@
           <w:szCs w:val="21"/>
           <w:lang w:eastAsia="en-CA"/>
         </w:rPr>
-        <w:t xml:space="preserve">We attributed an estimated foot traffic to our coffee </w:t>
-      </w:r>
-      <w:proofErr w:type="spellStart"/>
-      <w:r>
-        <w:rPr>
-          <w:rFonts w:ascii="Segoe UI" w:eastAsia="Times New Roman" w:hAnsi="Segoe UI" w:cs="Segoe UI"/>
-          <w:sz w:val="21"/>
-          <w:szCs w:val="21"/>
-          <w:lang w:eastAsia="en-CA"/>
-        </w:rPr>
-        <w:t>shope</w:t>
-      </w:r>
-      <w:proofErr w:type="spellEnd"/>
-      <w:r>
-        <w:rPr>
-          <w:rFonts w:ascii="Segoe UI" w:eastAsia="Times New Roman" w:hAnsi="Segoe UI" w:cs="Segoe UI"/>
-          <w:sz w:val="21"/>
-          <w:szCs w:val="21"/>
-          <w:lang w:eastAsia="en-CA"/>
-        </w:rPr>
-        <w:t xml:space="preserve"> by: a) total population of Toronto/Total venue/ Total coffeeshops of the postal code in Toronto *1% (this is an estimate of how much foot traffic we would get as a result of nearby venues(e.g. parks, schools, restaurants) b) Total population of the postal code/ Total </w:t>
-      </w:r>
-      <w:proofErr w:type="spellStart"/>
-      <w:r>
-        <w:rPr>
-          <w:rFonts w:ascii="Segoe UI" w:eastAsia="Times New Roman" w:hAnsi="Segoe UI" w:cs="Segoe UI"/>
-          <w:sz w:val="21"/>
-          <w:szCs w:val="21"/>
-          <w:lang w:eastAsia="en-CA"/>
-        </w:rPr>
-        <w:t>cofeeshops</w:t>
-      </w:r>
-      <w:proofErr w:type="spellEnd"/>
-      <w:r>
-        <w:rPr>
-          <w:rFonts w:ascii="Segoe UI" w:eastAsia="Times New Roman" w:hAnsi="Segoe UI" w:cs="Segoe UI"/>
-          <w:sz w:val="21"/>
-          <w:szCs w:val="21"/>
-          <w:lang w:eastAsia="en-CA"/>
-        </w:rPr>
-        <w:t xml:space="preserve"> of the postal code *1%</w:t>
+        <w:t>We attributed an estimated foot traffic to our coffee shope by: a) total population of Toronto/Total venue/ Total coffeeshops of the postal code in Toronto *1% (this is an estimate of how much foot traffic we would get as a result of nearby venues(e.g. parks, schools, restaurants) b) Total population of the postal code/ Total cofeeshops of the postal code *1%</w:t>
       </w:r>
     </w:p>
     <w:p>
@@ -724,7 +660,7 @@
           <w:szCs w:val="48"/>
           <w:lang w:eastAsia="en-CA"/>
         </w:rPr>
-        <w:t>Findings</w:t>
+        <w:t>Results</w:t>
       </w:r>
     </w:p>
     <w:p>
@@ -964,6 +900,146 @@
           <w:szCs w:val="48"/>
           <w:lang w:eastAsia="en-CA"/>
         </w:rPr>
+        <w:t>Discussion</w:t>
+      </w:r>
+      <w:r>
+        <w:rPr>
+          <w:rFonts w:ascii="Segoe UI" w:eastAsia="Times New Roman" w:hAnsi="Segoe UI" w:cs="Segoe UI"/>
+          <w:b/>
+          <w:bCs/>
+          <w:kern w:val="36"/>
+          <w:sz w:val="48"/>
+          <w:szCs w:val="48"/>
+          <w:lang w:eastAsia="en-CA"/>
+        </w:rPr>
+        <w:t xml:space="preserve"> </w:t>
+      </w:r>
+    </w:p>
+    <w:p>
+      <w:pPr>
+        <w:shd w:val="clear" w:color="auto" w:fill="FFFFFF"/>
+        <w:spacing w:before="100" w:beforeAutospacing="1" w:after="100" w:afterAutospacing="1" w:line="240" w:lineRule="auto"/>
+        <w:ind w:left="720"/>
+        <w:rPr>
+          <w:rFonts w:ascii="Segoe UI" w:eastAsia="Times New Roman" w:hAnsi="Segoe UI" w:cs="Segoe UI"/>
+          <w:sz w:val="21"/>
+          <w:szCs w:val="21"/>
+          <w:lang w:eastAsia="en-CA"/>
+        </w:rPr>
+      </w:pPr>
+      <w:r>
+        <w:rPr>
+          <w:rFonts w:ascii="Segoe UI" w:eastAsia="Times New Roman" w:hAnsi="Segoe UI" w:cs="Segoe UI"/>
+          <w:sz w:val="21"/>
+          <w:szCs w:val="21"/>
+          <w:lang w:eastAsia="en-CA"/>
+        </w:rPr>
+        <w:t xml:space="preserve">It is important to note a few gaps and limitations within this data analysis. </w:t>
+      </w:r>
+    </w:p>
+    <w:p>
+      <w:pPr>
+        <w:pStyle w:val="ListParagraph"/>
+        <w:numPr>
+          <w:ilvl w:val="0"/>
+          <w:numId w:val="5"/>
+        </w:numPr>
+        <w:shd w:val="clear" w:color="auto" w:fill="FFFFFF"/>
+        <w:spacing w:before="100" w:beforeAutospacing="1" w:after="100" w:afterAutospacing="1" w:line="240" w:lineRule="auto"/>
+        <w:rPr>
+          <w:rFonts w:ascii="Segoe UI" w:eastAsia="Times New Roman" w:hAnsi="Segoe UI" w:cs="Segoe UI"/>
+          <w:sz w:val="21"/>
+          <w:szCs w:val="21"/>
+          <w:lang w:eastAsia="en-CA"/>
+        </w:rPr>
+      </w:pPr>
+      <w:r>
+        <w:rPr>
+          <w:rFonts w:ascii="Segoe UI" w:eastAsia="Times New Roman" w:hAnsi="Segoe UI" w:cs="Segoe UI"/>
+          <w:sz w:val="21"/>
+          <w:szCs w:val="21"/>
+          <w:lang w:eastAsia="en-CA"/>
+        </w:rPr>
+        <w:t>As postal codes can contain different geographical sizes, population density is better measure then just population. Due to limited data, we had to use population</w:t>
+      </w:r>
+    </w:p>
+    <w:p>
+      <w:pPr>
+        <w:pStyle w:val="ListParagraph"/>
+        <w:numPr>
+          <w:ilvl w:val="0"/>
+          <w:numId w:val="5"/>
+        </w:numPr>
+        <w:shd w:val="clear" w:color="auto" w:fill="FFFFFF"/>
+        <w:spacing w:before="100" w:beforeAutospacing="1" w:after="100" w:afterAutospacing="1" w:line="240" w:lineRule="auto"/>
+        <w:rPr>
+          <w:rFonts w:ascii="Segoe UI" w:eastAsia="Times New Roman" w:hAnsi="Segoe UI" w:cs="Segoe UI"/>
+          <w:sz w:val="21"/>
+          <w:szCs w:val="21"/>
+          <w:lang w:eastAsia="en-CA"/>
+        </w:rPr>
+      </w:pPr>
+      <w:r>
+        <w:rPr>
+          <w:rFonts w:ascii="Segoe UI" w:eastAsia="Times New Roman" w:hAnsi="Segoe UI" w:cs="Segoe UI"/>
+          <w:sz w:val="21"/>
+          <w:szCs w:val="21"/>
+          <w:lang w:eastAsia="en-CA"/>
+        </w:rPr>
+        <w:t xml:space="preserve">Cost of land, or business is not factored in. It would have been great to look  into businesses for sale and do a comparison with the recommendation. </w:t>
+      </w:r>
+    </w:p>
+    <w:p>
+      <w:pPr>
+        <w:pStyle w:val="ListParagraph"/>
+        <w:numPr>
+          <w:ilvl w:val="0"/>
+          <w:numId w:val="5"/>
+        </w:numPr>
+        <w:shd w:val="clear" w:color="auto" w:fill="FFFFFF"/>
+        <w:spacing w:before="100" w:beforeAutospacing="1" w:after="100" w:afterAutospacing="1" w:line="240" w:lineRule="auto"/>
+        <w:rPr>
+          <w:rFonts w:ascii="Segoe UI" w:eastAsia="Times New Roman" w:hAnsi="Segoe UI" w:cs="Segoe UI"/>
+          <w:sz w:val="21"/>
+          <w:szCs w:val="21"/>
+          <w:lang w:eastAsia="en-CA"/>
+        </w:rPr>
+      </w:pPr>
+      <w:r>
+        <w:rPr>
+          <w:rFonts w:ascii="Segoe UI" w:eastAsia="Times New Roman" w:hAnsi="Segoe UI" w:cs="Segoe UI"/>
+          <w:sz w:val="21"/>
+          <w:szCs w:val="21"/>
+          <w:lang w:eastAsia="en-CA"/>
+        </w:rPr>
+        <w:t xml:space="preserve">Venues can be deeper classified and weighted. For instance, parks, museums as a category should be weighted higher than a convenient store as it relates to bringing in foot traffic. </w:t>
+      </w:r>
+    </w:p>
+    <w:p>
+      <w:pPr>
+        <w:shd w:val="clear" w:color="auto" w:fill="FFFFFF"/>
+        <w:spacing w:before="100" w:beforeAutospacing="1" w:after="100" w:afterAutospacing="1" w:line="240" w:lineRule="auto"/>
+        <w:outlineLvl w:val="0"/>
+        <w:rPr>
+          <w:rFonts w:ascii="Segoe UI" w:eastAsia="Times New Roman" w:hAnsi="Segoe UI" w:cs="Segoe UI"/>
+          <w:b/>
+          <w:bCs/>
+          <w:kern w:val="36"/>
+          <w:sz w:val="48"/>
+          <w:szCs w:val="48"/>
+          <w:lang w:eastAsia="en-CA"/>
+        </w:rPr>
+      </w:pPr>
+      <w:r>
+        <w:rPr>
+          <w:rFonts w:ascii="Segoe UI" w:eastAsia="Times New Roman" w:hAnsi="Segoe UI" w:cs="Segoe UI"/>
+          <w:b/>
+          <w:bCs/>
+          <w:kern w:val="36"/>
+          <w:sz w:val="48"/>
+          <w:szCs w:val="48"/>
+          <w:lang w:eastAsia="en-CA"/>
+        </w:rPr>
         <w:t xml:space="preserve">Recommendation </w:t>
       </w:r>
     </w:p>
@@ -1195,6 +1271,95 @@
     </w:lvl>
   </w:abstractNum>
   <w:abstractNum w:abstractNumId="1" w15:restartNumberingAfterBreak="0">
+    <w:nsid w:val="24DD69F0"/>
+    <w:multiLevelType w:val="hybridMultilevel"/>
+    <w:tmpl w:val="EE5E26E2"/>
+    <w:lvl w:ilvl="0" w:tplc="73CCF9FC">
+      <w:start w:val="1"/>
+      <w:numFmt w:val="decimal"/>
+      <w:lvlText w:val="%1."/>
+      <w:lvlJc w:val="left"/>
+      <w:pPr>
+        <w:ind w:left="1080" w:hanging="360"/>
+      </w:pPr>
+      <w:rPr>
+        <w:rFonts w:hint="default"/>
+      </w:rPr>
+    </w:lvl>
+    <w:lvl w:ilvl="1" w:tplc="10090019" w:tentative="1">
+      <w:start w:val="1"/>
+      <w:numFmt w:val="lowerLetter"/>
+      <w:lvlText w:val="%2."/>
+      <w:lvlJc w:val="left"/>
+      <w:pPr>
+        <w:ind w:left="1800" w:hanging="360"/>
+      </w:pPr>
+    </w:lvl>
+    <w:lvl w:ilvl="2" w:tplc="1009001B" w:tentative="1">
+      <w:start w:val="1"/>
+      <w:numFmt w:val="lowerRoman"/>
+      <w:lvlText w:val="%3."/>
+      <w:lvlJc w:val="right"/>
+      <w:pPr>
+        <w:ind w:left="2520" w:hanging="180"/>
+      </w:pPr>
+    </w:lvl>
+    <w:lvl w:ilvl="3" w:tplc="1009000F" w:tentative="1">
+      <w:start w:val="1"/>
+      <w:numFmt w:val="decimal"/>
+      <w:lvlText w:val="%4."/>
+      <w:lvlJc w:val="left"/>
+      <w:pPr>
+        <w:ind w:left="3240" w:hanging="360"/>
+      </w:pPr>
+    </w:lvl>
+    <w:lvl w:ilvl="4" w:tplc="10090019" w:tentative="1">
+      <w:start w:val="1"/>
+      <w:numFmt w:val="lowerLetter"/>
+      <w:lvlText w:val="%5."/>
+      <w:lvlJc w:val="left"/>
+      <w:pPr>
+        <w:ind w:left="3960" w:hanging="360"/>
+      </w:pPr>
+    </w:lvl>
+    <w:lvl w:ilvl="5" w:tplc="1009001B" w:tentative="1">
+      <w:start w:val="1"/>
+      <w:numFmt w:val="lowerRoman"/>
+      <w:lvlText w:val="%6."/>
+      <w:lvlJc w:val="right"/>
+      <w:pPr>
+        <w:ind w:left="4680" w:hanging="180"/>
+      </w:pPr>
+    </w:lvl>
+    <w:lvl w:ilvl="6" w:tplc="1009000F" w:tentative="1">
+      <w:start w:val="1"/>
+      <w:numFmt w:val="decimal"/>
+      <w:lvlText w:val="%7."/>
+      <w:lvlJc w:val="left"/>
+      <w:pPr>
+        <w:ind w:left="5400" w:hanging="360"/>
+      </w:pPr>
+    </w:lvl>
+    <w:lvl w:ilvl="7" w:tplc="10090019" w:tentative="1">
+      <w:start w:val="1"/>
+      <w:numFmt w:val="lowerLetter"/>
+      <w:lvlText w:val="%8."/>
+      <w:lvlJc w:val="left"/>
+      <w:pPr>
+        <w:ind w:left="6120" w:hanging="360"/>
+      </w:pPr>
+    </w:lvl>
+    <w:lvl w:ilvl="8" w:tplc="1009001B" w:tentative="1">
+      <w:start w:val="1"/>
+      <w:numFmt w:val="lowerRoman"/>
+      <w:lvlText w:val="%9."/>
+      <w:lvlJc w:val="right"/>
+      <w:pPr>
+        <w:ind w:left="6840" w:hanging="180"/>
+      </w:pPr>
+    </w:lvl>
+  </w:abstractNum>
+  <w:abstractNum w:abstractNumId="2" w15:restartNumberingAfterBreak="0">
     <w:nsid w:val="2B046792"/>
     <w:multiLevelType w:val="multilevel"/>
     <w:tmpl w:val="B2A05B6E"/>
@@ -1307,7 +1472,7 @@
       </w:pPr>
     </w:lvl>
   </w:abstractNum>
-  <w:abstractNum w:abstractNumId="2" w15:restartNumberingAfterBreak="0">
+  <w:abstractNum w:abstractNumId="3" w15:restartNumberingAfterBreak="0">
     <w:nsid w:val="32314515"/>
     <w:multiLevelType w:val="multilevel"/>
     <w:tmpl w:val="B2A05B6E"/>
@@ -1420,7 +1585,7 @@
       </w:pPr>
     </w:lvl>
   </w:abstractNum>
-  <w:abstractNum w:abstractNumId="3" w15:restartNumberingAfterBreak="0">
+  <w:abstractNum w:abstractNumId="4" w15:restartNumberingAfterBreak="0">
     <w:nsid w:val="3E7C690D"/>
     <w:multiLevelType w:val="multilevel"/>
     <w:tmpl w:val="D4AC555C"/>
@@ -1534,16 +1699,19 @@
     </w:lvl>
   </w:abstractNum>
   <w:num w:numId="1">
-    <w:abstractNumId w:val="3"/>
+    <w:abstractNumId w:val="4"/>
   </w:num>
   <w:num w:numId="2">
     <w:abstractNumId w:val="0"/>
   </w:num>
   <w:num w:numId="3">
-    <w:abstractNumId w:val="1"/>
+    <w:abstractNumId w:val="2"/>
   </w:num>
   <w:num w:numId="4">
-    <w:abstractNumId w:val="2"/>
+    <w:abstractNumId w:val="3"/>
+  </w:num>
+  <w:num w:numId="5">
+    <w:abstractNumId w:val="1"/>
   </w:num>
 </w:numbering>
 </file>

</xml_diff>